<commit_message>
3:06 PM 4/27/2016 from mac
</commit_message>
<xml_diff>
--- a/document/StudyNote.docx
+++ b/document/StudyNote.docx
@@ -26,7 +26,7 @@
       <w:pPr>
         <w:pStyle w:val="NoteLevel1"/>
         <w:rPr>
-          <w:rFonts w:ascii="Arial Unicode MS" w:eastAsia="Arial Unicode MS" w:hAnsi="Arial Unicode MS" w:cs="Arial Unicode MS" w:hint="eastAsia"/>
+          <w:rFonts w:ascii="Arial Unicode MS" w:eastAsia="Arial Unicode MS" w:hAnsi="Arial Unicode MS" w:cs="Arial Unicode MS"/>
           <w:b/>
           <w:sz w:val="36"/>
           <w:szCs w:val="36"/>
@@ -77,164 +77,347 @@
           <w:sz w:val="36"/>
           <w:szCs w:val="36"/>
         </w:rPr>
-        <w:t>04/25/2016</w:t>
+        <w:t>04/27</w:t>
+      </w:r>
+      <w:r>
+        <w:rPr>
+          <w:rFonts w:ascii="Arial Unicode MS" w:eastAsia="Arial Unicode MS" w:hAnsi="Arial Unicode MS" w:cs="Arial Unicode MS"/>
+          <w:b/>
+          <w:sz w:val="36"/>
+          <w:szCs w:val="36"/>
+        </w:rPr>
+        <w:t>/2016</w:t>
       </w:r>
     </w:p>
     <w:p>
       <w:pPr>
         <w:pStyle w:val="NoteLevel1"/>
         <w:rPr>
-          <w:rFonts w:ascii="Courier" w:hAnsi="Courier" w:cs="Courier" w:hint="eastAsia"/>
-          <w:b/>
-          <w:color w:val="3366FF"/>
-          <w:kern w:val="0"/>
-          <w:sz w:val="24"/>
-          <w:szCs w:val="24"/>
-        </w:rPr>
-      </w:pPr>
-      <w:r>
-        <w:rPr>
-          <w:rFonts w:ascii="Courier" w:hAnsi="Courier" w:cs="Courier" w:hint="eastAsia"/>
-          <w:b/>
-          <w:color w:val="3366FF"/>
-          <w:kern w:val="0"/>
-          <w:sz w:val="24"/>
-          <w:szCs w:val="24"/>
-        </w:rPr>
-        <w:t>事件绑定</w:t>
-      </w:r>
-      <w:r>
-        <w:rPr>
-          <w:rFonts w:ascii="Courier" w:hAnsi="Courier" w:cs="Courier" w:hint="eastAsia"/>
-          <w:b/>
-          <w:color w:val="3366FF"/>
-          <w:kern w:val="0"/>
-          <w:sz w:val="24"/>
-          <w:szCs w:val="24"/>
-        </w:rPr>
-        <w:t xml:space="preserve"> </w:t>
-      </w:r>
-      <w:r>
-        <w:rPr>
-          <w:rFonts w:ascii="Courier" w:hAnsi="Courier" w:cs="Courier"/>
-          <w:b/>
-          <w:color w:val="3366FF"/>
-          <w:kern w:val="0"/>
-          <w:sz w:val="24"/>
-          <w:szCs w:val="24"/>
-        </w:rPr>
-        <w:t>–</w:t>
-      </w:r>
-      <w:r>
-        <w:rPr>
-          <w:rFonts w:ascii="Courier" w:hAnsi="Courier" w:cs="Courier" w:hint="eastAsia"/>
-          <w:b/>
-          <w:color w:val="3366FF"/>
-          <w:kern w:val="0"/>
-          <w:sz w:val="24"/>
-          <w:szCs w:val="24"/>
-        </w:rPr>
-        <w:t xml:space="preserve"> e</w:t>
-      </w:r>
-      <w:r>
-        <w:rPr>
-          <w:rFonts w:ascii="Courier" w:hAnsi="Courier" w:cs="Courier"/>
-          <w:b/>
-          <w:color w:val="3366FF"/>
-          <w:kern w:val="0"/>
-          <w:sz w:val="24"/>
-          <w:szCs w:val="24"/>
-        </w:rPr>
-        <w:t>vent binding</w:t>
+          <w:rFonts w:ascii="Arial Unicode MS" w:eastAsia="Arial Unicode MS" w:hAnsi="Arial Unicode MS" w:cs="Arial Unicode MS"/>
+          <w:b/>
+          <w:sz w:val="28"/>
+          <w:szCs w:val="28"/>
+        </w:rPr>
+      </w:pPr>
+      <w:r>
+        <w:rPr>
+          <w:rFonts w:ascii="Arial Unicode MS" w:eastAsia="Arial Unicode MS" w:hAnsi="Arial Unicode MS" w:cs="Arial Unicode MS"/>
+          <w:b/>
+          <w:sz w:val="28"/>
+          <w:szCs w:val="28"/>
+        </w:rPr>
+        <w:t>AngularJS</w:t>
+      </w:r>
+      <w:r>
+        <w:rPr>
+          <w:rFonts w:ascii="宋体" w:eastAsia="宋体" w:hAnsi="宋体" w:cs="宋体" w:hint="eastAsia"/>
+          <w:b/>
+          <w:sz w:val="28"/>
+          <w:szCs w:val="28"/>
+        </w:rPr>
+        <w:t>约</w:t>
+      </w:r>
+      <w:r>
+        <w:rPr>
+          <w:rFonts w:ascii="Arial Unicode MS" w:eastAsia="Arial Unicode MS" w:hAnsi="Arial Unicode MS" w:cs="Arial Unicode MS" w:hint="eastAsia"/>
+          <w:b/>
+          <w:sz w:val="28"/>
+          <w:szCs w:val="28"/>
+        </w:rPr>
+        <w:t>定在HTML</w:t>
+      </w:r>
+      <w:r>
+        <w:rPr>
+          <w:rFonts w:ascii="宋体" w:eastAsia="宋体" w:hAnsi="宋体" w:cs="宋体" w:hint="eastAsia"/>
+          <w:b/>
+          <w:sz w:val="28"/>
+          <w:szCs w:val="28"/>
+        </w:rPr>
+        <w:t>标记</w:t>
+      </w:r>
+      <w:r>
+        <w:rPr>
+          <w:rFonts w:ascii="Arial Unicode MS" w:eastAsia="Arial Unicode MS" w:hAnsi="Arial Unicode MS" w:cs="Arial Unicode MS" w:hint="eastAsia"/>
+          <w:b/>
+          <w:sz w:val="28"/>
+          <w:szCs w:val="28"/>
+        </w:rPr>
+        <w:t>里使用破折号的形式</w:t>
+      </w:r>
+      <w:r>
+        <w:rPr>
+          <w:rFonts w:ascii="宋体" w:eastAsia="宋体" w:hAnsi="宋体" w:cs="宋体" w:hint="eastAsia"/>
+          <w:b/>
+          <w:sz w:val="28"/>
+          <w:szCs w:val="28"/>
+        </w:rPr>
+        <w:t>连</w:t>
+      </w:r>
+      <w:r>
+        <w:rPr>
+          <w:rFonts w:ascii="Arial Unicode MS" w:eastAsia="Arial Unicode MS" w:hAnsi="Arial Unicode MS" w:cs="Arial Unicode MS" w:hint="eastAsia"/>
+          <w:b/>
+          <w:sz w:val="28"/>
+          <w:szCs w:val="28"/>
+        </w:rPr>
+        <w:t>接名字。</w:t>
+      </w:r>
+      <w:r>
+        <w:rPr>
+          <w:rFonts w:ascii="Arial Unicode MS" w:eastAsia="Arial Unicode MS" w:hAnsi="Arial Unicode MS" w:cs="Arial Unicode MS"/>
+          <w:b/>
+          <w:sz w:val="28"/>
+          <w:szCs w:val="28"/>
+        </w:rPr>
+        <w:t>&lt;span piece-of-food&gt;&lt;/span&gt;</w:t>
       </w:r>
     </w:p>
     <w:p>
       <w:pPr>
         <w:pStyle w:val="NoteLevel1"/>
         <w:rPr>
-          <w:rFonts w:ascii="Courier" w:hAnsi="Courier" w:cs="Courier" w:hint="eastAsia"/>
-          <w:b/>
-          <w:kern w:val="0"/>
-          <w:sz w:val="24"/>
-          <w:szCs w:val="24"/>
-        </w:rPr>
-      </w:pPr>
-      <w:r>
-        <w:rPr>
-          <w:rFonts w:ascii="Courier" w:hAnsi="Courier" w:cs="Courier" w:hint="eastAsia"/>
-          <w:b/>
-          <w:kern w:val="0"/>
-          <w:sz w:val="24"/>
-          <w:szCs w:val="24"/>
-        </w:rPr>
-        <w:t>在</w:t>
-      </w:r>
-      <w:r>
-        <w:rPr>
-          <w:rFonts w:ascii="Courier" w:hAnsi="Courier" w:cs="Courier"/>
-          <w:b/>
-          <w:kern w:val="0"/>
-          <w:sz w:val="24"/>
-          <w:szCs w:val="24"/>
-        </w:rPr>
-        <w:t>js</w:t>
-      </w:r>
-      <w:r>
-        <w:rPr>
-          <w:rFonts w:ascii="Courier" w:hAnsi="Courier" w:cs="Courier" w:hint="eastAsia"/>
-          <w:b/>
-          <w:kern w:val="0"/>
-          <w:sz w:val="24"/>
-          <w:szCs w:val="24"/>
-        </w:rPr>
-        <w:t>里面可以直接定义</w:t>
-      </w:r>
-      <w:r>
-        <w:rPr>
-          <w:rFonts w:ascii="Courier" w:hAnsi="Courier" w:cs="Courier"/>
-          <w:b/>
-          <w:kern w:val="0"/>
-          <w:sz w:val="24"/>
-          <w:szCs w:val="24"/>
-        </w:rPr>
-        <w:t>scope</w:t>
-      </w:r>
-      <w:r>
-        <w:rPr>
-          <w:rFonts w:ascii="Courier" w:hAnsi="Courier" w:cs="Courier" w:hint="eastAsia"/>
-          <w:b/>
-          <w:kern w:val="0"/>
-          <w:sz w:val="24"/>
-          <w:szCs w:val="24"/>
-        </w:rPr>
-        <w:t>的变量，不需要在</w:t>
-      </w:r>
-      <w:r>
-        <w:rPr>
-          <w:rFonts w:ascii="Courier" w:hAnsi="Courier" w:cs="Courier"/>
-          <w:b/>
-          <w:kern w:val="0"/>
-          <w:sz w:val="24"/>
-          <w:szCs w:val="24"/>
-        </w:rPr>
-        <w:t>dom</w:t>
-      </w:r>
-      <w:r>
-        <w:rPr>
-          <w:rFonts w:ascii="Courier" w:hAnsi="Courier" w:cs="Courier" w:hint="eastAsia"/>
-          <w:b/>
-          <w:kern w:val="0"/>
-          <w:sz w:val="24"/>
-          <w:szCs w:val="24"/>
-        </w:rPr>
-        <w:t>中预定义。</w:t>
+          <w:rFonts w:ascii="Arial Unicode MS" w:eastAsia="Arial Unicode MS" w:hAnsi="Arial Unicode MS" w:cs="Arial Unicode MS" w:hint="eastAsia"/>
+          <w:b/>
+          <w:sz w:val="28"/>
+          <w:szCs w:val="28"/>
+        </w:rPr>
+      </w:pPr>
+      <w:r>
+        <w:rPr>
+          <w:rFonts w:ascii="Arial Unicode MS" w:eastAsia="Arial Unicode MS" w:hAnsi="Arial Unicode MS" w:cs="Arial Unicode MS"/>
+          <w:b/>
+          <w:sz w:val="28"/>
+          <w:szCs w:val="28"/>
+        </w:rPr>
+        <w:t>Angular.module(‘PonyDeli’</w:t>
+      </w:r>
+      <w:r>
+        <w:rPr>
+          <w:rFonts w:ascii="Arial Unicode MS" w:eastAsia="Arial Unicode MS" w:hAnsi="Arial Unicode MS" w:cs="Arial Unicode MS" w:hint="eastAsia"/>
+          <w:b/>
+          <w:sz w:val="28"/>
+          <w:szCs w:val="28"/>
+        </w:rPr>
+        <w:t>)</w:t>
+      </w:r>
+      <w:r>
+        <w:rPr>
+          <w:rFonts w:ascii="Arial Unicode MS" w:eastAsia="Arial Unicode MS" w:hAnsi="Arial Unicode MS" w:cs="Arial Unicode MS"/>
+          <w:b/>
+          <w:sz w:val="28"/>
+          <w:szCs w:val="28"/>
+        </w:rPr>
+        <w:t>.directive(“pieceOfFood”), function(){});</w:t>
       </w:r>
     </w:p>
     <w:p>
       <w:pPr>
         <w:pStyle w:val="NoteLevel1"/>
         <w:rPr>
-          <w:rFonts w:ascii="Menlo" w:hAnsi="Menlo"/>
+          <w:rFonts w:ascii="Arial Unicode MS" w:eastAsia="Arial Unicode MS" w:hAnsi="Arial Unicode MS" w:cs="Arial Unicode MS"/>
+          <w:b/>
+          <w:sz w:val="28"/>
+          <w:szCs w:val="28"/>
+        </w:rPr>
+      </w:pPr>
+      <w:r>
+        <w:rPr>
+          <w:rFonts w:ascii="Arial Unicode MS" w:eastAsia="Arial Unicode MS" w:hAnsi="Arial Unicode MS" w:cs="Arial Unicode MS"/>
+          <w:b/>
+          <w:sz w:val="28"/>
+          <w:szCs w:val="28"/>
+        </w:rPr>
+        <w:t>&lt;pieof-of-food&gt;&lt;/pieof-of-food&gt;</w:t>
+      </w:r>
+      <w:bookmarkStart w:id="0" w:name="_GoBack"/>
+      <w:bookmarkEnd w:id="0"/>
+    </w:p>
+    <w:p>
+      <w:pPr>
+        <w:pStyle w:val="NoteLevel1"/>
+        <w:rPr>
+          <w:rFonts w:ascii="Arial Unicode MS" w:eastAsia="Arial Unicode MS" w:hAnsi="Arial Unicode MS" w:cs="Arial Unicode MS"/>
+          <w:b/>
+          <w:sz w:val="36"/>
+          <w:szCs w:val="36"/>
+        </w:rPr>
+      </w:pPr>
+    </w:p>
+    <w:p>
+      <w:pPr>
+        <w:pStyle w:val="NoteLevel1"/>
+        <w:rPr>
+          <w:rFonts w:ascii="Arial Unicode MS" w:eastAsia="Arial Unicode MS" w:hAnsi="Arial Unicode MS" w:cs="Arial Unicode MS"/>
+          <w:b/>
+          <w:sz w:val="36"/>
+          <w:szCs w:val="36"/>
+        </w:rPr>
+      </w:pPr>
+      <w:r>
+        <w:rPr>
+          <w:rFonts w:ascii="Arial Unicode MS" w:eastAsia="Arial Unicode MS" w:hAnsi="Arial Unicode MS" w:cs="Arial Unicode MS"/>
+          <w:b/>
+          <w:sz w:val="36"/>
+          <w:szCs w:val="36"/>
+        </w:rPr>
+        <w:t>04/25/2016</w:t>
+      </w:r>
+    </w:p>
+    <w:p>
+      <w:pPr>
+        <w:pStyle w:val="NoteLevel1"/>
+        <w:rPr>
+          <w:rFonts w:ascii="Courier" w:hAnsi="Courier" w:cs="Courier"/>
+          <w:b/>
+          <w:color w:val="3366FF"/>
+          <w:kern w:val="0"/>
+          <w:sz w:val="24"/>
+          <w:szCs w:val="24"/>
+        </w:rPr>
+      </w:pPr>
+      <w:r>
+        <w:rPr>
+          <w:rFonts w:ascii="Courier" w:hAnsi="Courier" w:cs="Courier" w:hint="eastAsia"/>
+          <w:b/>
+          <w:color w:val="3366FF"/>
+          <w:kern w:val="0"/>
+          <w:sz w:val="24"/>
+          <w:szCs w:val="24"/>
+        </w:rPr>
+        <w:t>事件绑定</w:t>
+      </w:r>
+      <w:r>
+        <w:rPr>
+          <w:rFonts w:ascii="Courier" w:hAnsi="Courier" w:cs="Courier" w:hint="eastAsia"/>
+          <w:b/>
+          <w:color w:val="3366FF"/>
+          <w:kern w:val="0"/>
+          <w:sz w:val="24"/>
+          <w:szCs w:val="24"/>
+        </w:rPr>
+        <w:t xml:space="preserve"> </w:t>
+      </w:r>
+      <w:r>
+        <w:rPr>
+          <w:rFonts w:ascii="Courier" w:hAnsi="Courier" w:cs="Courier"/>
+          <w:b/>
+          <w:color w:val="3366FF"/>
+          <w:kern w:val="0"/>
+          <w:sz w:val="24"/>
+          <w:szCs w:val="24"/>
+        </w:rPr>
+        <w:t>–</w:t>
+      </w:r>
+      <w:r>
+        <w:rPr>
+          <w:rFonts w:ascii="Courier" w:hAnsi="Courier" w:cs="Courier" w:hint="eastAsia"/>
+          <w:b/>
+          <w:color w:val="3366FF"/>
+          <w:kern w:val="0"/>
+          <w:sz w:val="24"/>
+          <w:szCs w:val="24"/>
+        </w:rPr>
+        <w:t xml:space="preserve"> e</w:t>
+      </w:r>
+      <w:r>
+        <w:rPr>
+          <w:rFonts w:ascii="Courier" w:hAnsi="Courier" w:cs="Courier"/>
+          <w:b/>
+          <w:color w:val="3366FF"/>
+          <w:kern w:val="0"/>
+          <w:sz w:val="24"/>
+          <w:szCs w:val="24"/>
+        </w:rPr>
+        <w:t>vent binding</w:t>
+      </w:r>
+    </w:p>
+    <w:p>
+      <w:pPr>
+        <w:pStyle w:val="NoteLevel1"/>
+        <w:rPr>
+          <w:rFonts w:ascii="Courier" w:hAnsi="Courier" w:cs="Courier"/>
+          <w:b/>
+          <w:kern w:val="0"/>
+          <w:sz w:val="24"/>
+          <w:szCs w:val="24"/>
+        </w:rPr>
+      </w:pPr>
+      <w:r>
+        <w:rPr>
+          <w:rFonts w:ascii="Courier" w:hAnsi="Courier" w:cs="Courier" w:hint="eastAsia"/>
+          <w:b/>
+          <w:kern w:val="0"/>
+          <w:sz w:val="24"/>
+          <w:szCs w:val="24"/>
+        </w:rPr>
+        <w:t>在</w:t>
+      </w:r>
+      <w:r>
+        <w:rPr>
+          <w:rFonts w:ascii="Courier" w:hAnsi="Courier" w:cs="Courier"/>
+          <w:b/>
+          <w:kern w:val="0"/>
+          <w:sz w:val="24"/>
+          <w:szCs w:val="24"/>
+        </w:rPr>
+        <w:t>js</w:t>
+      </w:r>
+      <w:r>
+        <w:rPr>
+          <w:rFonts w:ascii="Courier" w:hAnsi="Courier" w:cs="Courier" w:hint="eastAsia"/>
+          <w:b/>
+          <w:kern w:val="0"/>
+          <w:sz w:val="24"/>
+          <w:szCs w:val="24"/>
+        </w:rPr>
+        <w:t>里面可以直接定义</w:t>
+      </w:r>
+      <w:r>
+        <w:rPr>
+          <w:rFonts w:ascii="Courier" w:hAnsi="Courier" w:cs="Courier"/>
+          <w:b/>
+          <w:kern w:val="0"/>
+          <w:sz w:val="24"/>
+          <w:szCs w:val="24"/>
+        </w:rPr>
+        <w:t>scope</w:t>
+      </w:r>
+      <w:r>
+        <w:rPr>
+          <w:rFonts w:ascii="Courier" w:hAnsi="Courier" w:cs="Courier" w:hint="eastAsia"/>
+          <w:b/>
+          <w:kern w:val="0"/>
+          <w:sz w:val="24"/>
+          <w:szCs w:val="24"/>
+        </w:rPr>
+        <w:t>的变量，不需要在</w:t>
+      </w:r>
+      <w:r>
+        <w:rPr>
+          <w:rFonts w:ascii="Courier" w:hAnsi="Courier" w:cs="Courier"/>
+          <w:b/>
+          <w:kern w:val="0"/>
+          <w:sz w:val="24"/>
+          <w:szCs w:val="24"/>
+        </w:rPr>
+        <w:t>dom</w:t>
+      </w:r>
+      <w:r>
+        <w:rPr>
+          <w:rFonts w:ascii="Courier" w:hAnsi="Courier" w:cs="Courier" w:hint="eastAsia"/>
+          <w:b/>
+          <w:kern w:val="0"/>
+          <w:sz w:val="24"/>
+          <w:szCs w:val="24"/>
+        </w:rPr>
+        <w:t>中预定义。</w:t>
+      </w:r>
+    </w:p>
+    <w:p>
+      <w:pPr>
+        <w:pStyle w:val="NoteLevel1"/>
+        <w:rPr>
+          <w:rFonts w:ascii="Menlo" w:hAnsi="Menlo" w:hint="eastAsia"/>
           <w:color w:val="000000"/>
           <w:sz w:val="24"/>
           <w:szCs w:val="24"/>
@@ -1047,7 +1230,7 @@
       <w:pPr>
         <w:pStyle w:val="NoteLevel1"/>
         <w:rPr>
-          <w:rFonts w:ascii="Menlo" w:hAnsi="Menlo"/>
+          <w:rFonts w:ascii="Menlo" w:hAnsi="Menlo" w:hint="eastAsia"/>
           <w:color w:val="000000"/>
           <w:sz w:val="24"/>
           <w:szCs w:val="24"/>
@@ -1058,7 +1241,7 @@
       <w:pPr>
         <w:pStyle w:val="NoteLevel1"/>
         <w:rPr>
-          <w:rFonts w:ascii="Menlo" w:hAnsi="Menlo"/>
+          <w:rFonts w:ascii="Menlo" w:hAnsi="Menlo" w:hint="eastAsia"/>
           <w:color w:val="000000"/>
           <w:sz w:val="24"/>
           <w:szCs w:val="24"/>
@@ -1083,6 +1266,136 @@
           <w:szCs w:val="24"/>
         </w:rPr>
         <w:t>"focus"</w:t>
+      </w:r>
+      <w:r>
+        <w:rPr>
+          <w:rFonts w:ascii="Menlo" w:hAnsi="Menlo"/>
+          <w:color w:val="000000"/>
+          <w:sz w:val="24"/>
+          <w:szCs w:val="24"/>
+        </w:rPr>
+        <w:t xml:space="preserve">, </w:t>
+      </w:r>
+      <w:r>
+        <w:rPr>
+          <w:rFonts w:ascii="Menlo" w:hAnsi="Menlo"/>
+          <w:b/>
+          <w:bCs/>
+          <w:color w:val="000000"/>
+          <w:sz w:val="24"/>
+          <w:szCs w:val="24"/>
+        </w:rPr>
+        <w:t>function</w:t>
+      </w:r>
+      <w:r>
+        <w:rPr>
+          <w:rFonts w:ascii="Menlo" w:hAnsi="Menlo"/>
+          <w:color w:val="000000"/>
+          <w:sz w:val="24"/>
+          <w:szCs w:val="24"/>
+        </w:rPr>
+        <w:t>(evt){</w:t>
+      </w:r>
+      <w:r>
+        <w:rPr>
+          <w:rFonts w:ascii="Menlo" w:hAnsi="Menlo"/>
+          <w:color w:val="000000"/>
+          <w:sz w:val="24"/>
+          <w:szCs w:val="24"/>
+        </w:rPr>
+        <w:br/>
+      </w:r>
+      <w:r>
+        <w:rPr>
+          <w:rFonts w:ascii="Menlo" w:hAnsi="Menlo"/>
+          <w:color w:val="000000"/>
+          <w:sz w:val="24"/>
+          <w:szCs w:val="24"/>
+        </w:rPr>
+        <w:lastRenderedPageBreak/>
+        <w:t xml:space="preserve">  element.removeClass(</w:t>
+      </w:r>
+      <w:r>
+        <w:rPr>
+          <w:rFonts w:ascii="Menlo" w:hAnsi="Menlo"/>
+          <w:b/>
+          <w:bCs/>
+          <w:color w:val="000000"/>
+          <w:sz w:val="24"/>
+          <w:szCs w:val="24"/>
+        </w:rPr>
+        <w:t>"bg-yellow"</w:t>
+      </w:r>
+      <w:r>
+        <w:rPr>
+          <w:rFonts w:ascii="Menlo" w:hAnsi="Menlo"/>
+          <w:color w:val="000000"/>
+          <w:sz w:val="24"/>
+          <w:szCs w:val="24"/>
+        </w:rPr>
+        <w:t>);</w:t>
+      </w:r>
+      <w:r>
+        <w:rPr>
+          <w:rFonts w:ascii="Menlo" w:hAnsi="Menlo"/>
+          <w:color w:val="000000"/>
+          <w:sz w:val="24"/>
+          <w:szCs w:val="24"/>
+        </w:rPr>
+        <w:br/>
+        <w:t xml:space="preserve">  element.addClass(</w:t>
+      </w:r>
+      <w:r>
+        <w:rPr>
+          <w:rFonts w:ascii="Menlo" w:hAnsi="Menlo"/>
+          <w:b/>
+          <w:bCs/>
+          <w:color w:val="000000"/>
+          <w:sz w:val="24"/>
+          <w:szCs w:val="24"/>
+        </w:rPr>
+        <w:t>"bg-red</w:t>
+      </w:r>
+      <w:r>
+        <w:rPr>
+          <w:rFonts w:ascii="Menlo" w:hAnsi="Menlo"/>
+          <w:b/>
+          <w:bCs/>
+          <w:color w:val="000000"/>
+          <w:sz w:val="24"/>
+          <w:szCs w:val="24"/>
+        </w:rPr>
+        <w:t>"</w:t>
+      </w:r>
+      <w:r>
+        <w:rPr>
+          <w:rFonts w:ascii="Menlo" w:hAnsi="Menlo"/>
+          <w:color w:val="000000"/>
+          <w:sz w:val="24"/>
+          <w:szCs w:val="24"/>
+        </w:rPr>
+        <w:t>);</w:t>
+      </w:r>
+      <w:r>
+        <w:rPr>
+          <w:rFonts w:ascii="Menlo" w:hAnsi="Menlo"/>
+          <w:color w:val="000000"/>
+          <w:sz w:val="24"/>
+          <w:szCs w:val="24"/>
+        </w:rPr>
+        <w:br/>
+        <w:t>}).bind(</w:t>
+      </w:r>
+      <w:r>
+        <w:rPr>
+          <w:rFonts w:ascii="Menlo" w:hAnsi="Menlo"/>
+          <w:b/>
+          <w:bCs/>
+          <w:color w:val="000000"/>
+          <w:sz w:val="24"/>
+          <w:szCs w:val="24"/>
+        </w:rPr>
+        <w:t>"blur"</w:t>
       </w:r>
       <w:r>
         <w:rPr>
@@ -1132,7 +1445,7 @@
           <w:sz w:val="24"/>
           <w:szCs w:val="24"/>
         </w:rPr>
-        <w:t>"bg-yellow"</w:t>
+        <w:t>"bg-red"</w:t>
       </w:r>
       <w:r>
         <w:rPr>
@@ -1162,129 +1475,6 @@
           <w:sz w:val="24"/>
           <w:szCs w:val="24"/>
         </w:rPr>
-        <w:t>"bg-red</w:t>
-      </w:r>
-      <w:bookmarkStart w:id="0" w:name="_GoBack"/>
-      <w:bookmarkEnd w:id="0"/>
-      <w:r>
-        <w:rPr>
-          <w:rFonts w:ascii="Menlo" w:hAnsi="Menlo"/>
-          <w:b/>
-          <w:bCs/>
-          <w:color w:val="000000"/>
-          <w:sz w:val="24"/>
-          <w:szCs w:val="24"/>
-        </w:rPr>
-        <w:t>"</w:t>
-      </w:r>
-      <w:r>
-        <w:rPr>
-          <w:rFonts w:ascii="Menlo" w:hAnsi="Menlo"/>
-          <w:color w:val="000000"/>
-          <w:sz w:val="24"/>
-          <w:szCs w:val="24"/>
-        </w:rPr>
-        <w:t>);</w:t>
-      </w:r>
-      <w:r>
-        <w:rPr>
-          <w:rFonts w:ascii="Menlo" w:hAnsi="Menlo"/>
-          <w:color w:val="000000"/>
-          <w:sz w:val="24"/>
-          <w:szCs w:val="24"/>
-        </w:rPr>
-        <w:br/>
-        <w:t>}).bind(</w:t>
-      </w:r>
-      <w:r>
-        <w:rPr>
-          <w:rFonts w:ascii="Menlo" w:hAnsi="Menlo"/>
-          <w:b/>
-          <w:bCs/>
-          <w:color w:val="000000"/>
-          <w:sz w:val="24"/>
-          <w:szCs w:val="24"/>
-        </w:rPr>
-        <w:t>"blur"</w:t>
-      </w:r>
-      <w:r>
-        <w:rPr>
-          <w:rFonts w:ascii="Menlo" w:hAnsi="Menlo"/>
-          <w:color w:val="000000"/>
-          <w:sz w:val="24"/>
-          <w:szCs w:val="24"/>
-        </w:rPr>
-        <w:t xml:space="preserve">, </w:t>
-      </w:r>
-      <w:r>
-        <w:rPr>
-          <w:rFonts w:ascii="Menlo" w:hAnsi="Menlo"/>
-          <w:b/>
-          <w:bCs/>
-          <w:color w:val="000000"/>
-          <w:sz w:val="24"/>
-          <w:szCs w:val="24"/>
-        </w:rPr>
-        <w:t>function</w:t>
-      </w:r>
-      <w:r>
-        <w:rPr>
-          <w:rFonts w:ascii="Menlo" w:hAnsi="Menlo"/>
-          <w:color w:val="000000"/>
-          <w:sz w:val="24"/>
-          <w:szCs w:val="24"/>
-        </w:rPr>
-        <w:t>(evt){</w:t>
-      </w:r>
-      <w:r>
-        <w:rPr>
-          <w:rFonts w:ascii="Menlo" w:hAnsi="Menlo"/>
-          <w:color w:val="000000"/>
-          <w:sz w:val="24"/>
-          <w:szCs w:val="24"/>
-        </w:rPr>
-        <w:br/>
-        <w:t xml:space="preserve">  element.removeClass(</w:t>
-      </w:r>
-      <w:r>
-        <w:rPr>
-          <w:rFonts w:ascii="Menlo" w:hAnsi="Menlo"/>
-          <w:b/>
-          <w:bCs/>
-          <w:color w:val="000000"/>
-          <w:sz w:val="24"/>
-          <w:szCs w:val="24"/>
-        </w:rPr>
-        <w:t>"bg-red"</w:t>
-      </w:r>
-      <w:r>
-        <w:rPr>
-          <w:rFonts w:ascii="Menlo" w:hAnsi="Menlo"/>
-          <w:color w:val="000000"/>
-          <w:sz w:val="24"/>
-          <w:szCs w:val="24"/>
-        </w:rPr>
-        <w:t>);</w:t>
-      </w:r>
-      <w:r>
-        <w:rPr>
-          <w:rFonts w:ascii="Menlo" w:hAnsi="Menlo"/>
-          <w:color w:val="000000"/>
-          <w:sz w:val="24"/>
-          <w:szCs w:val="24"/>
-        </w:rPr>
-        <w:br/>
-        <w:t xml:space="preserve">  element.addClass(</w:t>
-      </w:r>
-      <w:r>
-        <w:rPr>
-          <w:rFonts w:ascii="Menlo" w:hAnsi="Menlo"/>
-          <w:b/>
-          <w:bCs/>
-          <w:color w:val="000000"/>
-          <w:sz w:val="24"/>
-          <w:szCs w:val="24"/>
-        </w:rPr>
         <w:t>"bg-yellow"</w:t>
       </w:r>
       <w:r>
@@ -1311,7 +1501,7 @@
       <w:pPr>
         <w:pStyle w:val="NoteLevel1"/>
         <w:rPr>
-          <w:rFonts w:ascii="Menlo" w:hAnsi="Menlo"/>
+          <w:rFonts w:ascii="Menlo" w:hAnsi="Menlo" w:hint="eastAsia"/>
           <w:color w:val="000000"/>
           <w:sz w:val="24"/>
           <w:szCs w:val="24"/>
@@ -1674,15 +1864,6 @@
           <w:lang w:eastAsia="en-US"/>
         </w:rPr>
         <w:instrText xml:space="preserve"> HYPERLINK "https://www.baidu.com/s?wd=HTML&amp;tn=44039180_cpr&amp;fenlei=mv6quAkxTZn0IZRqIHckPjm4nH00T1YLm19hPWmsPHIWPycLmy7W0ZwV5Hcvrjm3rH6sPfKWUMw85HfYnjn4nH6sgvPsT6KdThsqpZwYTjCEQLGCpyw9Uz4Bmy-bIi4WUvYETgN-TLwGUv3EPHmsrj0LnHD1PH6kn10LrHcY" \t "_blank" </w:instrText>
-      </w:r>
-      <w:r>
-        <w:rPr>
-          <w:rFonts w:ascii="Courier" w:hAnsi="Courier" w:cs="Courier"/>
-          <w:kern w:val="0"/>
-          <w:sz w:val="24"/>
-          <w:szCs w:val="24"/>
-          <w:lang w:eastAsia="en-US"/>
-        </w:rPr>
       </w:r>
       <w:r>
         <w:rPr>
@@ -1996,7 +2177,6 @@
           <w:sz w:val="24"/>
           <w:szCs w:val="24"/>
         </w:rPr>
-        <w:lastRenderedPageBreak/>
         <w:t xml:space="preserve">                return "●";</w:t>
       </w:r>
     </w:p>
@@ -2306,8 +2486,294 @@
       </w:rPr>
     </w:lvl>
   </w:abstractNum>
+  <w:abstractNum w:abstractNumId="1">
+    <w:nsid w:val="67307B94"/>
+    <w:multiLevelType w:val="multilevel"/>
+    <w:tmpl w:val="C68EBA02"/>
+    <w:lvl w:ilvl="0">
+      <w:start w:val="1"/>
+      <w:numFmt w:val="bullet"/>
+      <w:lvlText w:val=""/>
+      <w:lvlJc w:val="left"/>
+      <w:pPr>
+        <w:tabs>
+          <w:tab w:val="num" w:pos="0"/>
+        </w:tabs>
+        <w:ind w:left="0" w:firstLine="0"/>
+      </w:pPr>
+      <w:rPr>
+        <w:rFonts w:ascii="Symbol" w:hAnsi="Symbol" w:hint="default"/>
+      </w:rPr>
+    </w:lvl>
+    <w:lvl w:ilvl="1">
+      <w:start w:val="1"/>
+      <w:numFmt w:val="bullet"/>
+      <w:lvlText w:val=""/>
+      <w:lvlJc w:val="left"/>
+      <w:pPr>
+        <w:tabs>
+          <w:tab w:val="num" w:pos="720"/>
+        </w:tabs>
+        <w:ind w:left="1080" w:hanging="360"/>
+      </w:pPr>
+      <w:rPr>
+        <w:rFonts w:ascii="Symbol" w:hAnsi="Symbol" w:hint="default"/>
+      </w:rPr>
+    </w:lvl>
+    <w:lvl w:ilvl="2">
+      <w:start w:val="1"/>
+      <w:numFmt w:val="bullet"/>
+      <w:lvlText w:val="o"/>
+      <w:lvlJc w:val="left"/>
+      <w:pPr>
+        <w:tabs>
+          <w:tab w:val="num" w:pos="1440"/>
+        </w:tabs>
+        <w:ind w:left="1800" w:hanging="360"/>
+      </w:pPr>
+      <w:rPr>
+        <w:rFonts w:ascii="Courier New" w:hAnsi="Courier New" w:hint="default"/>
+      </w:rPr>
+    </w:lvl>
+    <w:lvl w:ilvl="3">
+      <w:start w:val="1"/>
+      <w:numFmt w:val="bullet"/>
+      <w:lvlText w:val=""/>
+      <w:lvlJc w:val="left"/>
+      <w:pPr>
+        <w:tabs>
+          <w:tab w:val="num" w:pos="2160"/>
+        </w:tabs>
+        <w:ind w:left="2520" w:hanging="360"/>
+      </w:pPr>
+      <w:rPr>
+        <w:rFonts w:ascii="Wingdings" w:hAnsi="Wingdings" w:hint="default"/>
+      </w:rPr>
+    </w:lvl>
+    <w:lvl w:ilvl="4">
+      <w:start w:val="1"/>
+      <w:numFmt w:val="bullet"/>
+      <w:lvlText w:val=""/>
+      <w:lvlJc w:val="left"/>
+      <w:pPr>
+        <w:tabs>
+          <w:tab w:val="num" w:pos="2880"/>
+        </w:tabs>
+        <w:ind w:left="3240" w:hanging="360"/>
+      </w:pPr>
+      <w:rPr>
+        <w:rFonts w:ascii="Wingdings" w:hAnsi="Wingdings" w:hint="default"/>
+      </w:rPr>
+    </w:lvl>
+    <w:lvl w:ilvl="5">
+      <w:start w:val="1"/>
+      <w:numFmt w:val="bullet"/>
+      <w:lvlText w:val=""/>
+      <w:lvlJc w:val="left"/>
+      <w:pPr>
+        <w:tabs>
+          <w:tab w:val="num" w:pos="3600"/>
+        </w:tabs>
+        <w:ind w:left="3960" w:hanging="360"/>
+      </w:pPr>
+      <w:rPr>
+        <w:rFonts w:ascii="Symbol" w:hAnsi="Symbol" w:hint="default"/>
+      </w:rPr>
+    </w:lvl>
+    <w:lvl w:ilvl="6">
+      <w:start w:val="1"/>
+      <w:numFmt w:val="bullet"/>
+      <w:lvlText w:val="o"/>
+      <w:lvlJc w:val="left"/>
+      <w:pPr>
+        <w:tabs>
+          <w:tab w:val="num" w:pos="4320"/>
+        </w:tabs>
+        <w:ind w:left="4680" w:hanging="360"/>
+      </w:pPr>
+      <w:rPr>
+        <w:rFonts w:ascii="Courier New" w:hAnsi="Courier New" w:hint="default"/>
+      </w:rPr>
+    </w:lvl>
+    <w:lvl w:ilvl="7">
+      <w:start w:val="1"/>
+      <w:numFmt w:val="bullet"/>
+      <w:lvlText w:val=""/>
+      <w:lvlJc w:val="left"/>
+      <w:pPr>
+        <w:tabs>
+          <w:tab w:val="num" w:pos="5040"/>
+        </w:tabs>
+        <w:ind w:left="5400" w:hanging="360"/>
+      </w:pPr>
+      <w:rPr>
+        <w:rFonts w:ascii="Wingdings" w:hAnsi="Wingdings" w:hint="default"/>
+      </w:rPr>
+    </w:lvl>
+    <w:lvl w:ilvl="8">
+      <w:start w:val="1"/>
+      <w:numFmt w:val="bullet"/>
+      <w:lvlText w:val=""/>
+      <w:lvlJc w:val="left"/>
+      <w:pPr>
+        <w:tabs>
+          <w:tab w:val="num" w:pos="5760"/>
+        </w:tabs>
+        <w:ind w:left="6120" w:hanging="360"/>
+      </w:pPr>
+      <w:rPr>
+        <w:rFonts w:ascii="Wingdings" w:hAnsi="Wingdings" w:hint="default"/>
+      </w:rPr>
+    </w:lvl>
+  </w:abstractNum>
+  <w:abstractNum w:abstractNumId="2">
+    <w:nsid w:val="6FFD7DEA"/>
+    <w:multiLevelType w:val="multilevel"/>
+    <w:tmpl w:val="C68EBA02"/>
+    <w:lvl w:ilvl="0">
+      <w:start w:val="1"/>
+      <w:numFmt w:val="bullet"/>
+      <w:lvlText w:val=""/>
+      <w:lvlJc w:val="left"/>
+      <w:pPr>
+        <w:tabs>
+          <w:tab w:val="num" w:pos="0"/>
+        </w:tabs>
+        <w:ind w:left="0" w:firstLine="0"/>
+      </w:pPr>
+      <w:rPr>
+        <w:rFonts w:ascii="Symbol" w:hAnsi="Symbol" w:hint="default"/>
+      </w:rPr>
+    </w:lvl>
+    <w:lvl w:ilvl="1">
+      <w:start w:val="1"/>
+      <w:numFmt w:val="bullet"/>
+      <w:lvlText w:val=""/>
+      <w:lvlJc w:val="left"/>
+      <w:pPr>
+        <w:tabs>
+          <w:tab w:val="num" w:pos="720"/>
+        </w:tabs>
+        <w:ind w:left="1080" w:hanging="360"/>
+      </w:pPr>
+      <w:rPr>
+        <w:rFonts w:ascii="Symbol" w:hAnsi="Symbol" w:hint="default"/>
+      </w:rPr>
+    </w:lvl>
+    <w:lvl w:ilvl="2">
+      <w:start w:val="1"/>
+      <w:numFmt w:val="bullet"/>
+      <w:lvlText w:val="o"/>
+      <w:lvlJc w:val="left"/>
+      <w:pPr>
+        <w:tabs>
+          <w:tab w:val="num" w:pos="1440"/>
+        </w:tabs>
+        <w:ind w:left="1800" w:hanging="360"/>
+      </w:pPr>
+      <w:rPr>
+        <w:rFonts w:ascii="Courier New" w:hAnsi="Courier New" w:hint="default"/>
+      </w:rPr>
+    </w:lvl>
+    <w:lvl w:ilvl="3">
+      <w:start w:val="1"/>
+      <w:numFmt w:val="bullet"/>
+      <w:lvlText w:val=""/>
+      <w:lvlJc w:val="left"/>
+      <w:pPr>
+        <w:tabs>
+          <w:tab w:val="num" w:pos="2160"/>
+        </w:tabs>
+        <w:ind w:left="2520" w:hanging="360"/>
+      </w:pPr>
+      <w:rPr>
+        <w:rFonts w:ascii="Wingdings" w:hAnsi="Wingdings" w:hint="default"/>
+      </w:rPr>
+    </w:lvl>
+    <w:lvl w:ilvl="4">
+      <w:start w:val="1"/>
+      <w:numFmt w:val="bullet"/>
+      <w:lvlText w:val=""/>
+      <w:lvlJc w:val="left"/>
+      <w:pPr>
+        <w:tabs>
+          <w:tab w:val="num" w:pos="2880"/>
+        </w:tabs>
+        <w:ind w:left="3240" w:hanging="360"/>
+      </w:pPr>
+      <w:rPr>
+        <w:rFonts w:ascii="Wingdings" w:hAnsi="Wingdings" w:hint="default"/>
+      </w:rPr>
+    </w:lvl>
+    <w:lvl w:ilvl="5">
+      <w:start w:val="1"/>
+      <w:numFmt w:val="bullet"/>
+      <w:lvlText w:val=""/>
+      <w:lvlJc w:val="left"/>
+      <w:pPr>
+        <w:tabs>
+          <w:tab w:val="num" w:pos="3600"/>
+        </w:tabs>
+        <w:ind w:left="3960" w:hanging="360"/>
+      </w:pPr>
+      <w:rPr>
+        <w:rFonts w:ascii="Symbol" w:hAnsi="Symbol" w:hint="default"/>
+      </w:rPr>
+    </w:lvl>
+    <w:lvl w:ilvl="6">
+      <w:start w:val="1"/>
+      <w:numFmt w:val="bullet"/>
+      <w:lvlText w:val="o"/>
+      <w:lvlJc w:val="left"/>
+      <w:pPr>
+        <w:tabs>
+          <w:tab w:val="num" w:pos="4320"/>
+        </w:tabs>
+        <w:ind w:left="4680" w:hanging="360"/>
+      </w:pPr>
+      <w:rPr>
+        <w:rFonts w:ascii="Courier New" w:hAnsi="Courier New" w:hint="default"/>
+      </w:rPr>
+    </w:lvl>
+    <w:lvl w:ilvl="7">
+      <w:start w:val="1"/>
+      <w:numFmt w:val="bullet"/>
+      <w:lvlText w:val=""/>
+      <w:lvlJc w:val="left"/>
+      <w:pPr>
+        <w:tabs>
+          <w:tab w:val="num" w:pos="5040"/>
+        </w:tabs>
+        <w:ind w:left="5400" w:hanging="360"/>
+      </w:pPr>
+      <w:rPr>
+        <w:rFonts w:ascii="Wingdings" w:hAnsi="Wingdings" w:hint="default"/>
+      </w:rPr>
+    </w:lvl>
+    <w:lvl w:ilvl="8">
+      <w:start w:val="1"/>
+      <w:numFmt w:val="bullet"/>
+      <w:lvlText w:val=""/>
+      <w:lvlJc w:val="left"/>
+      <w:pPr>
+        <w:tabs>
+          <w:tab w:val="num" w:pos="5760"/>
+        </w:tabs>
+        <w:ind w:left="6120" w:hanging="360"/>
+      </w:pPr>
+      <w:rPr>
+        <w:rFonts w:ascii="Wingdings" w:hAnsi="Wingdings" w:hint="default"/>
+      </w:rPr>
+    </w:lvl>
+  </w:abstractNum>
   <w:num w:numId="1">
     <w:abstractNumId w:val="0"/>
+  </w:num>
+  <w:num w:numId="2">
+    <w:abstractNumId w:val="1"/>
+  </w:num>
+  <w:num w:numId="3">
+    <w:abstractNumId w:val="2"/>
   </w:num>
 </w:numbering>
 </file>

</xml_diff>